<commit_message>
observaciones generacion de cuentas avances
</commit_message>
<xml_diff>
--- a/OBSERVACIONES_07_02_25.docx
+++ b/OBSERVACIONES_07_02_25.docx
@@ -240,6 +240,30 @@
         </w:rPr>
         <w:t>compartir el Excel que usa porque no tengo el problema)</w:t>
       </w:r>
+      <w:r>
+        <w:rPr>
+          <w:b/>
+          <w:bCs/>
+          <w:highlight w:val="yellow"/>
+        </w:rPr>
+        <w:t xml:space="preserve">, </w:t>
+      </w:r>
+      <w:r>
+        <w:rPr>
+          <w:b/>
+          <w:bCs/>
+          <w:highlight w:val="red"/>
+        </w:rPr>
+        <w:t>limpiar espacios en blancos antes de guardar datos</w:t>
+      </w:r>
+      <w:r>
+        <w:rPr>
+          <w:b/>
+          <w:bCs/>
+          <w:highlight w:val="yellow"/>
+        </w:rPr>
+        <w:t>(ok)</w:t>
+      </w:r>
     </w:p>
     <w:p>
       <w:pPr>
@@ -392,6 +416,34 @@
         </w:rPr>
         <w:t>Y cuando se le da en el boton guardar aparentemente guarda y lo registra. Deberia validarse que es el mismo archivo.</w:t>
       </w:r>
+      <w:r>
+        <w:rPr>
+          <w:noProof/>
+          <w:highlight w:val="yellow"/>
+        </w:rPr>
+        <w:t xml:space="preserve">(validar </w:t>
+      </w:r>
+      <w:r>
+        <w:rPr>
+          <w:noProof/>
+          <w:highlight w:val="yellow"/>
+        </w:rPr>
+        <w:t>las Ñ al subir</w:t>
+      </w:r>
+      <w:r>
+        <w:rPr>
+          <w:noProof/>
+          <w:highlight w:val="yellow"/>
+        </w:rPr>
+        <w:t xml:space="preserve"> y pintar de rojo los que no se suben del excel</w:t>
+      </w:r>
+      <w:r>
+        <w:rPr>
+          <w:noProof/>
+          <w:highlight w:val="yellow"/>
+        </w:rPr>
+        <w:t>)</w:t>
+      </w:r>
     </w:p>
     <w:p>
       <w:pPr>
@@ -590,16 +642,29 @@
       <w:r>
         <w:t>está</w:t>
       </w:r>
-      <w:r>
-        <w:t xml:space="preserve"> el Excel falta el </w:t>
+      <w:bookmarkStart w:id="0" w:name="_GoBack"/>
+      <w:bookmarkEnd w:id="0"/>
+      <w:r>
+        <w:t xml:space="preserve"> el </w:t>
+      </w:r>
+      <w:r>
+        <w:t xml:space="preserve">Excel falta el </w:t>
       </w:r>
       <w:proofErr w:type="spellStart"/>
+      <w:proofErr w:type="gramStart"/>
       <w:r>
         <w:t>pdf</w:t>
       </w:r>
       <w:proofErr w:type="spellEnd"/>
       <w:r>
         <w:t>.</w:t>
+      </w:r>
+      <w:r>
+        <w:t>(</w:t>
+      </w:r>
+      <w:proofErr w:type="gramEnd"/>
+      <w:r>
+        <w:t>No guardar las tildes)</w:t>
       </w:r>
     </w:p>
     <w:p>
@@ -938,6 +1003,12 @@
         </w:rPr>
         <w:t>ok)</w:t>
       </w:r>
+      <w:r>
+        <w:rPr>
+          <w:highlight w:val="yellow"/>
+        </w:rPr>
+        <w:t>(Marcar Excel por defecto)</w:t>
+      </w:r>
     </w:p>
     <w:p>
       <w:pPr>
@@ -1076,6 +1147,7 @@
         <w:jc w:val="both"/>
       </w:pPr>
       <w:r>
+        <w:lastRenderedPageBreak/>
         <w:t xml:space="preserve">El modal de exportar debe cambiar el nombre de OK por </w:t>
       </w:r>
       <w:proofErr w:type="gramStart"/>
@@ -1106,7 +1178,6 @@
         <w:rPr>
           <w:noProof/>
         </w:rPr>
-        <w:lastRenderedPageBreak/>
         <w:drawing>
           <wp:anchor distT="0" distB="0" distL="114300" distR="114300" simplePos="0" relativeHeight="251787264" behindDoc="0" locked="0" layoutInCell="1" allowOverlap="1" wp14:anchorId="40FA763F" wp14:editId="7BBAA633">
             <wp:simplePos x="0" y="0"/>
@@ -1599,6 +1670,12 @@
         </w:rPr>
         <w:t>.</w:t>
       </w:r>
+      <w:r>
+        <w:rPr>
+          <w:highlight w:val="yellow"/>
+        </w:rPr>
+        <w:t>(ok)</w:t>
+      </w:r>
     </w:p>
     <w:p>
       <w:pPr>
@@ -1683,6 +1760,7 @@
         <w:jc w:val="both"/>
       </w:pPr>
       <w:r>
+        <w:lastRenderedPageBreak/>
         <w:t>7</w:t>
       </w:r>
       <w:r>
@@ -1711,7 +1789,6 @@
         <w:rPr>
           <w:noProof/>
         </w:rPr>
-        <w:lastRenderedPageBreak/>
         <w:drawing>
           <wp:anchor distT="0" distB="0" distL="114300" distR="114300" simplePos="0" relativeHeight="251735040" behindDoc="0" locked="0" layoutInCell="1" allowOverlap="1" wp14:anchorId="6A2DDCBA" wp14:editId="5016F2BF">
             <wp:simplePos x="0" y="0"/>
@@ -2572,7 +2649,16 @@
         </w:r>
       </w:hyperlink>
       <w:r>
-        <w:t>, esta cuenta no debe ser subida se debe validar que no se creen cuentas con CACAFONIAS.</w:t>
+        <w:t xml:space="preserve">, esta cuenta no debe ser subida se debe validar que no se creen cuentas con </w:t>
+      </w:r>
+      <w:r>
+        <w:rPr>
+          <w:highlight w:val="yellow"/>
+        </w:rPr>
+        <w:t>CACAFONIAS</w:t>
+      </w:r>
+      <w:r>
+        <w:t>.</w:t>
       </w:r>
     </w:p>
     <w:p>
@@ -2965,7 +3051,7 @@
                     </wp:anchor>
                   </w:drawing>
                 </mc:Choice>
-                <mc:Fallback xmlns:oel="http://schemas.microsoft.com/office/2019/extlst" xmlns:w16cex="http://schemas.microsoft.com/office/word/2018/wordml/cex" xmlns:w16="http://schemas.microsoft.com/office/word/2018/wordml" xmlns:w16du="http://schemas.microsoft.com/office/word/2023/wordml/word16du" xmlns:w16sdtdh="http://schemas.microsoft.com/office/word/2020/wordml/sdtdatahash" xmlns:w16sdtfl="http://schemas.microsoft.com/office/word/2024/wordml/sdtformatlock">
+                <mc:Fallback xmlns:w16sdtfl="http://schemas.microsoft.com/office/word/2024/wordml/sdtformatlock" xmlns:w16sdtdh="http://schemas.microsoft.com/office/word/2020/wordml/sdtdatahash" xmlns:w16du="http://schemas.microsoft.com/office/word/2023/wordml/word16du" xmlns:w16="http://schemas.microsoft.com/office/word/2018/wordml" xmlns:w16cex="http://schemas.microsoft.com/office/word/2018/wordml/cex" xmlns:oel="http://schemas.microsoft.com/office/2019/extlst">
                   <w:pict>
                     <v:roundrect w14:anchorId="049E1B6E" id="Rectángulo: esquinas redondeadas 1" o:spid="_x0000_s1026" style="position:absolute;margin-left:78pt;margin-top:15.3pt;width:82.3pt;height:13.3pt;z-index:251667456;visibility:visible;mso-wrap-style:square;mso-wrap-distance-left:9pt;mso-wrap-distance-top:0;mso-wrap-distance-right:9pt;mso-wrap-distance-bottom:0;mso-position-horizontal:absolute;mso-position-horizontal-relative:text;mso-position-vertical:absolute;mso-position-vertical-relative:text;v-text-anchor:middle" arcsize="10923f" o:gfxdata="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" fillcolor="white [3201]" strokecolor="#ed7d31 [3205]" strokeweight="1pt">
                       <v:stroke joinstyle="miter"/>
@@ -3317,7 +3403,7 @@
                     </wp:anchor>
                   </w:drawing>
                 </mc:Choice>
-                <mc:Fallback xmlns:oel="http://schemas.microsoft.com/office/2019/extlst" xmlns:w16cex="http://schemas.microsoft.com/office/word/2018/wordml/cex" xmlns:w16="http://schemas.microsoft.com/office/word/2018/wordml" xmlns:w16du="http://schemas.microsoft.com/office/word/2023/wordml/word16du" xmlns:w16sdtdh="http://schemas.microsoft.com/office/word/2020/wordml/sdtdatahash" xmlns:w16sdtfl="http://schemas.microsoft.com/office/word/2024/wordml/sdtformatlock">
+                <mc:Fallback xmlns:w16sdtfl="http://schemas.microsoft.com/office/word/2024/wordml/sdtformatlock" xmlns:w16sdtdh="http://schemas.microsoft.com/office/word/2020/wordml/sdtdatahash" xmlns:w16du="http://schemas.microsoft.com/office/word/2023/wordml/word16du" xmlns:w16="http://schemas.microsoft.com/office/word/2018/wordml" xmlns:w16cex="http://schemas.microsoft.com/office/word/2018/wordml/cex" xmlns:oel="http://schemas.microsoft.com/office/2019/extlst">
                   <w:pict>
                     <v:roundrect w14:anchorId="16D889BB" id="Rectángulo: esquinas redondeadas 1" o:spid="_x0000_s1026" style="position:absolute;margin-left:50.45pt;margin-top:6.4pt;width:82.25pt;height:13.3pt;z-index:251678720;visibility:visible;mso-wrap-style:square;mso-wrap-distance-left:9pt;mso-wrap-distance-top:0;mso-wrap-distance-right:9pt;mso-wrap-distance-bottom:0;mso-position-horizontal:absolute;mso-position-horizontal-relative:text;mso-position-vertical:absolute;mso-position-vertical-relative:text;v-text-anchor:middle" arcsize="10923f" o:gfxdata="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" fillcolor="white [3201]" strokecolor="#ed7d31 [3205]" strokeweight="1pt">
                       <v:stroke joinstyle="miter"/>
@@ -3654,7 +3740,7 @@
                     </wp:anchor>
                   </w:drawing>
                 </mc:Choice>
-                <mc:Fallback xmlns:oel="http://schemas.microsoft.com/office/2019/extlst" xmlns:w16cex="http://schemas.microsoft.com/office/word/2018/wordml/cex" xmlns:w16="http://schemas.microsoft.com/office/word/2018/wordml" xmlns:w16du="http://schemas.microsoft.com/office/word/2023/wordml/word16du" xmlns:w16sdtdh="http://schemas.microsoft.com/office/word/2020/wordml/sdtdatahash" xmlns:w16sdtfl="http://schemas.microsoft.com/office/word/2024/wordml/sdtformatlock">
+                <mc:Fallback xmlns:w16sdtfl="http://schemas.microsoft.com/office/word/2024/wordml/sdtformatlock" xmlns:w16sdtdh="http://schemas.microsoft.com/office/word/2020/wordml/sdtdatahash" xmlns:w16du="http://schemas.microsoft.com/office/word/2023/wordml/word16du" xmlns:w16="http://schemas.microsoft.com/office/word/2018/wordml" xmlns:w16cex="http://schemas.microsoft.com/office/word/2018/wordml/cex" xmlns:oel="http://schemas.microsoft.com/office/2019/extlst">
                   <w:pict>
                     <v:roundrect w14:anchorId="02709EDA" id="Rectángulo: esquinas redondeadas 1" o:spid="_x0000_s1026" style="position:absolute;margin-left:86pt;margin-top:7.6pt;width:82.25pt;height:13.3pt;z-index:251681792;visibility:visible;mso-wrap-style:square;mso-wrap-distance-left:9pt;mso-wrap-distance-top:0;mso-wrap-distance-right:9pt;mso-wrap-distance-bottom:0;mso-position-horizontal:absolute;mso-position-horizontal-relative:text;mso-position-vertical:absolute;mso-position-vertical-relative:text;v-text-anchor:middle" arcsize="10923f" o:gfxdata="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" fillcolor="white [3201]" strokecolor="#ed7d31 [3205]" strokeweight="1pt">
                       <v:stroke joinstyle="miter"/>
@@ -3962,7 +4048,7 @@
                     </wp:anchor>
                   </w:drawing>
                 </mc:Choice>
-                <mc:Fallback xmlns:oel="http://schemas.microsoft.com/office/2019/extlst" xmlns:w16cex="http://schemas.microsoft.com/office/word/2018/wordml/cex" xmlns:w16="http://schemas.microsoft.com/office/word/2018/wordml" xmlns:w16du="http://schemas.microsoft.com/office/word/2023/wordml/word16du" xmlns:w16sdtdh="http://schemas.microsoft.com/office/word/2020/wordml/sdtdatahash" xmlns:w16sdtfl="http://schemas.microsoft.com/office/word/2024/wordml/sdtformatlock">
+                <mc:Fallback xmlns:w16sdtfl="http://schemas.microsoft.com/office/word/2024/wordml/sdtformatlock" xmlns:w16sdtdh="http://schemas.microsoft.com/office/word/2020/wordml/sdtdatahash" xmlns:w16du="http://schemas.microsoft.com/office/word/2023/wordml/word16du" xmlns:w16="http://schemas.microsoft.com/office/word/2018/wordml" xmlns:w16cex="http://schemas.microsoft.com/office/word/2018/wordml/cex" xmlns:oel="http://schemas.microsoft.com/office/2019/extlst">
                   <w:pict>
                     <v:oval w14:anchorId="158E6B43" id="Elipse 16" o:spid="_x0000_s1026" style="position:absolute;margin-left:3.5pt;margin-top:62.45pt;width:7.6pt;height:7.6pt;z-index:251704320;visibility:visible;mso-wrap-style:square;mso-wrap-distance-left:9pt;mso-wrap-distance-top:0;mso-wrap-distance-right:9pt;mso-wrap-distance-bottom:0;mso-position-horizontal:absolute;mso-position-horizontal-relative:text;mso-position-vertical:absolute;mso-position-vertical-relative:text;v-text-anchor:middle" o:gfxdata="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" fillcolor="white [3201]" strokecolor="#ed7d31 [3205]" strokeweight="1pt">
                       <v:stroke joinstyle="miter"/>
@@ -4030,7 +4116,7 @@
                     </wp:anchor>
                   </w:drawing>
                 </mc:Choice>
-                <mc:Fallback xmlns:oel="http://schemas.microsoft.com/office/2019/extlst" xmlns:w16cex="http://schemas.microsoft.com/office/word/2018/wordml/cex" xmlns:w16="http://schemas.microsoft.com/office/word/2018/wordml" xmlns:w16du="http://schemas.microsoft.com/office/word/2023/wordml/word16du" xmlns:w16sdtdh="http://schemas.microsoft.com/office/word/2020/wordml/sdtdatahash" xmlns:w16sdtfl="http://schemas.microsoft.com/office/word/2024/wordml/sdtformatlock">
+                <mc:Fallback xmlns:w16sdtfl="http://schemas.microsoft.com/office/word/2024/wordml/sdtformatlock" xmlns:w16sdtdh="http://schemas.microsoft.com/office/word/2020/wordml/sdtdatahash" xmlns:w16du="http://schemas.microsoft.com/office/word/2023/wordml/word16du" xmlns:w16="http://schemas.microsoft.com/office/word/2018/wordml" xmlns:w16cex="http://schemas.microsoft.com/office/word/2018/wordml/cex" xmlns:oel="http://schemas.microsoft.com/office/2019/extlst">
                   <w:pict>
                     <v:oval w14:anchorId="740855E3" id="Elipse 16" o:spid="_x0000_s1026" style="position:absolute;margin-left:3.9pt;margin-top:41.4pt;width:7.6pt;height:7.6pt;z-index:251702272;visibility:visible;mso-wrap-style:square;mso-wrap-distance-left:9pt;mso-wrap-distance-top:0;mso-wrap-distance-right:9pt;mso-wrap-distance-bottom:0;mso-position-horizontal:absolute;mso-position-horizontal-relative:text;mso-position-vertical:absolute;mso-position-vertical-relative:text;v-text-anchor:middle" o:gfxdata="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" fillcolor="white [3201]" strokecolor="#ed7d31 [3205]" strokeweight="1pt">
                       <v:stroke joinstyle="miter"/>
@@ -4495,7 +4581,7 @@
                     </wp:anchor>
                   </w:drawing>
                 </mc:Choice>
-                <mc:Fallback xmlns:oel="http://schemas.microsoft.com/office/2019/extlst" xmlns:w16cex="http://schemas.microsoft.com/office/word/2018/wordml/cex" xmlns:w16="http://schemas.microsoft.com/office/word/2018/wordml" xmlns:w16du="http://schemas.microsoft.com/office/word/2023/wordml/word16du" xmlns:w16sdtdh="http://schemas.microsoft.com/office/word/2020/wordml/sdtdatahash" xmlns:w16sdtfl="http://schemas.microsoft.com/office/word/2024/wordml/sdtformatlock">
+                <mc:Fallback xmlns:w16sdtfl="http://schemas.microsoft.com/office/word/2024/wordml/sdtformatlock" xmlns:w16sdtdh="http://schemas.microsoft.com/office/word/2020/wordml/sdtdatahash" xmlns:w16du="http://schemas.microsoft.com/office/word/2023/wordml/word16du" xmlns:w16="http://schemas.microsoft.com/office/word/2018/wordml" xmlns:w16cex="http://schemas.microsoft.com/office/word/2018/wordml/cex" xmlns:oel="http://schemas.microsoft.com/office/2019/extlst">
                   <w:pict>
                     <v:oval w14:anchorId="0FCF2722" id="Elipse 16" o:spid="_x0000_s1026" style="position:absolute;margin-left:3.2pt;margin-top:9.85pt;width:7.6pt;height:7.6pt;z-index:251700224;visibility:visible;mso-wrap-style:square;mso-wrap-distance-left:9pt;mso-wrap-distance-top:0;mso-wrap-distance-right:9pt;mso-wrap-distance-bottom:0;mso-position-horizontal:absolute;mso-position-horizontal-relative:text;mso-position-vertical:absolute;mso-position-vertical-relative:text;v-text-anchor:middle" o:gfxdata="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" fillcolor="white [3201]" strokecolor="#ed7d31 [3205]" strokeweight="1pt">
                       <v:stroke joinstyle="miter"/>
@@ -6558,7 +6644,16 @@
         <w:t xml:space="preserve"> llamado TIEMPO EJECUCION (mostrar el tiempo que se demoró en subir la data), este campo agregarlo después del campo usuario y el campo usuario debe mostrar el nombre completo del usuario que realizo la acción tal como se muestra en la imagen.</w:t>
       </w:r>
       <w:r>
-        <w:t xml:space="preserve"> El campo Tiempo Ejecución debe estar creada en la tabla que corresponde de la base de datos.</w:t>
+        <w:t xml:space="preserve"> </w:t>
+      </w:r>
+      <w:r>
+        <w:rPr>
+          <w:highlight w:val="yellow"/>
+        </w:rPr>
+        <w:t>El campo Tiempo Ejecución</w:t>
+      </w:r>
+      <w:r>
+        <w:t xml:space="preserve"> debe estar creada en la tabla que corresponde de la base de datos.</w:t>
       </w:r>
       <w:r>
         <w:rPr>
@@ -7070,7 +7165,24 @@
       </w:r>
       <w:proofErr w:type="spellEnd"/>
       <w:r>
-        <w:t xml:space="preserve"> se generara con caracteres especiales como se muestra en la imagen.</w:t>
+        <w:t xml:space="preserve"> se generara con caracteres especiales como se muestra en la </w:t>
+      </w:r>
+      <w:proofErr w:type="gramStart"/>
+      <w:r>
+        <w:t>imagen.</w:t>
+      </w:r>
+      <w:r>
+        <w:rPr>
+          <w:highlight w:val="yellow"/>
+        </w:rPr>
+        <w:t>(</w:t>
+      </w:r>
+      <w:proofErr w:type="gramEnd"/>
+      <w:r>
+        <w:rPr>
+          <w:highlight w:val="yellow"/>
+        </w:rPr>
+        <w:t>ok)</w:t>
       </w:r>
     </w:p>
     <w:p/>
@@ -7485,7 +7597,7 @@
       </w:r>
       <w:proofErr w:type="spellStart"/>
       <w:r>
-        <w:t>genero</w:t>
+        <w:t>subio</w:t>
       </w:r>
       <w:proofErr w:type="spellEnd"/>
       <w:r>
@@ -7683,7 +7795,24 @@
       </w:r>
       <w:proofErr w:type="spellEnd"/>
       <w:r>
-        <w:t xml:space="preserve"> de la cabecera de la tabla por CODIGO.</w:t>
+        <w:t xml:space="preserve"> de la cabecera de la tabla por </w:t>
+      </w:r>
+      <w:proofErr w:type="gramStart"/>
+      <w:r>
+        <w:t>CODIGO.</w:t>
+      </w:r>
+      <w:r>
+        <w:rPr>
+          <w:highlight w:val="yellow"/>
+        </w:rPr>
+        <w:t>(</w:t>
+      </w:r>
+      <w:proofErr w:type="gramEnd"/>
+      <w:r>
+        <w:rPr>
+          <w:highlight w:val="yellow"/>
+        </w:rPr>
+        <w:t>ok)</w:t>
       </w:r>
     </w:p>
     <w:p>
@@ -7747,10 +7876,28 @@
           </wp:anchor>
         </w:drawing>
       </w:r>
+      <w:proofErr w:type="gramStart"/>
       <w:r>
         <w:t>DOCENTES</w:t>
       </w:r>
-    </w:p>
+      <w:r>
+        <w:t>.</w:t>
+      </w:r>
+      <w:r>
+        <w:rPr>
+          <w:highlight w:val="yellow"/>
+        </w:rPr>
+        <w:t>(</w:t>
+      </w:r>
+      <w:proofErr w:type="gramEnd"/>
+      <w:r>
+        <w:rPr>
+          <w:highlight w:val="yellow"/>
+        </w:rPr>
+        <w:t>ok)</w:t>
+      </w:r>
+    </w:p>
+    <w:p/>
     <w:p>
       <w:r>
         <w:t xml:space="preserve"> </w:t>
@@ -7881,10 +8028,7 @@
         </w:drawing>
       </w:r>
     </w:p>
-    <w:p>
-      <w:bookmarkStart w:id="0" w:name="_GoBack"/>
-      <w:bookmarkEnd w:id="0"/>
-    </w:p>
+    <w:p/>
     <w:p/>
     <w:p/>
     <w:p/>

</xml_diff>